<commit_message>
after test but have no bus
</commit_message>
<xml_diff>
--- a/草稿纸.docx
+++ b/草稿纸.docx
@@ -1,6 +1,6 @@
 
 <file path=word/document.xml><?xml version="1.0" encoding="utf-8"?>
-<w:document xmlns:wpc="http://schemas.microsoft.com/office/word/2010/wordprocessingCanvas" xmlns:cx="http://schemas.microsoft.com/office/drawing/2014/chartex" xmlns:cx1="http://schemas.microsoft.com/office/drawing/2015/9/8/chartex" xmlns:cx2="http://schemas.microsoft.com/office/drawing/2015/10/21/chartex" xmlns:cx3="http://schemas.microsoft.com/office/drawing/2016/5/9/chartex" xmlns:cx4="http://schemas.microsoft.com/office/drawing/2016/5/10/chartex" xmlns:cx5="http://schemas.microsoft.com/office/drawing/2016/5/11/chartex" xmlns:cx6="http://schemas.microsoft.com/office/drawing/2016/5/12/chartex" xmlns:cx7="http://schemas.microsoft.com/office/drawing/2016/5/13/chartex" xmlns:cx8="http://schemas.microsoft.com/office/drawing/2016/5/14/chartex" xmlns:mc="http://schemas.openxmlformats.org/markup-compatibility/2006" xmlns:aink="http://schemas.microsoft.com/office/drawing/2016/ink" xmlns:am3d="http://schemas.microsoft.com/office/drawing/2017/model3d" xmlns:o="urn:schemas-microsoft-com:office:office" xmlns:r="http://schemas.openxmlformats.org/officeDocument/2006/relationships" xmlns:m="http://schemas.openxmlformats.org/officeDocument/2006/math" xmlns:v="urn:schemas-microsoft-com:vml" xmlns:wp14="http://schemas.microsoft.com/office/word/2010/wordprocessingDrawing" xmlns:wp="http://schemas.openxmlformats.org/drawingml/2006/wordprocessingDrawing" xmlns:w10="urn:schemas-microsoft-com:office:word" xmlns:w="http://schemas.openxmlformats.org/wordprocessingml/2006/main" xmlns:w14="http://schemas.microsoft.com/office/word/2010/wordml" xmlns:w15="http://schemas.microsoft.com/office/word/2012/wordml" xmlns:w16cid="http://schemas.microsoft.com/office/word/2016/wordml/cid" xmlns:w16se="http://schemas.microsoft.com/office/word/2015/wordml/symex" xmlns:wpg="http://schemas.microsoft.com/office/word/2010/wordprocessingGroup" xmlns:wpi="http://schemas.microsoft.com/office/word/2010/wordprocessingInk" xmlns:wne="http://schemas.microsoft.com/office/word/2006/wordml" xmlns:wps="http://schemas.microsoft.com/office/word/2010/wordprocessingShape" mc:Ignorable="w14 w15 w16se w16cid wp14">
+<w:document xmlns:wpc="http://schemas.microsoft.com/office/word/2010/wordprocessingCanvas" xmlns:cx="http://schemas.microsoft.com/office/drawing/2014/chartex" xmlns:cx1="http://schemas.microsoft.com/office/drawing/2015/9/8/chartex" xmlns:cx2="http://schemas.microsoft.com/office/drawing/2015/10/21/chartex" xmlns:cx3="http://schemas.microsoft.com/office/drawing/2016/5/9/chartex" xmlns:cx4="http://schemas.microsoft.com/office/drawing/2016/5/10/chartex" xmlns:cx5="http://schemas.microsoft.com/office/drawing/2016/5/11/chartex" xmlns:cx6="http://schemas.microsoft.com/office/drawing/2016/5/12/chartex" xmlns:cx7="http://schemas.microsoft.com/office/drawing/2016/5/13/chartex" xmlns:cx8="http://schemas.microsoft.com/office/drawing/2016/5/14/chartex" xmlns:mc="http://schemas.openxmlformats.org/markup-compatibility/2006" xmlns:aink="http://schemas.microsoft.com/office/drawing/2016/ink" xmlns:am3d="http://schemas.microsoft.com/office/drawing/2017/model3d" xmlns:o="urn:schemas-microsoft-com:office:office" xmlns:oel="http://schemas.microsoft.com/office/2019/extlst" xmlns:r="http://schemas.openxmlformats.org/officeDocument/2006/relationships" xmlns:m="http://schemas.openxmlformats.org/officeDocument/2006/math" xmlns:v="urn:schemas-microsoft-com:vml" xmlns:wp14="http://schemas.microsoft.com/office/word/2010/wordprocessingDrawing" xmlns:wp="http://schemas.openxmlformats.org/drawingml/2006/wordprocessingDrawing" xmlns:w10="urn:schemas-microsoft-com:office:word" xmlns:w="http://schemas.openxmlformats.org/wordprocessingml/2006/main" xmlns:w14="http://schemas.microsoft.com/office/word/2010/wordml" xmlns:w15="http://schemas.microsoft.com/office/word/2012/wordml" xmlns:w16cex="http://schemas.microsoft.com/office/word/2018/wordml/cex" xmlns:w16cid="http://schemas.microsoft.com/office/word/2016/wordml/cid" xmlns:w16="http://schemas.microsoft.com/office/word/2018/wordml" xmlns:w16sdtdh="http://schemas.microsoft.com/office/word/2020/wordml/sdtdatahash" xmlns:w16se="http://schemas.microsoft.com/office/word/2015/wordml/symex" xmlns:wpg="http://schemas.microsoft.com/office/word/2010/wordprocessingGroup" xmlns:wpi="http://schemas.microsoft.com/office/word/2010/wordprocessingInk" xmlns:wne="http://schemas.microsoft.com/office/word/2006/wordml" xmlns:wps="http://schemas.microsoft.com/office/word/2010/wordprocessingShape" mc:Ignorable="w14 w15 w16se w16cid w16 w16cex w16sdtdh wp14">
   <w:body>
     <w:p>
       <w:pPr>
@@ -203,8 +203,6 @@
         </w:rPr>
         <w:t>个组</w:t>
       </w:r>
-      <w:bookmarkStart w:id="0" w:name="_GoBack"/>
-      <w:bookmarkEnd w:id="0"/>
     </w:p>
     <w:p>
       <w:pPr>
@@ -276,23 +274,13 @@
         </w:rPr>
         <w:t>B</w:t>
       </w:r>
-      <w:proofErr w:type="gramStart"/>
-      <w:r>
-        <w:rPr>
-          <w:rFonts w:hint="eastAsia"/>
-          <w:sz w:val="18"/>
-          <w:szCs w:val="18"/>
-        </w:rPr>
-        <w:t>个</w:t>
-      </w:r>
-      <w:proofErr w:type="gramEnd"/>
-      <w:r>
-        <w:rPr>
-          <w:rFonts w:hint="eastAsia"/>
-          <w:sz w:val="18"/>
-          <w:szCs w:val="18"/>
-        </w:rPr>
-        <w:t>数据</w:t>
+      <w:r>
+        <w:rPr>
+          <w:rFonts w:hint="eastAsia"/>
+          <w:sz w:val="18"/>
+          <w:szCs w:val="18"/>
+        </w:rPr>
+        <w:t>个数据</w:t>
       </w:r>
       <w:r>
         <w:rPr>
@@ -374,25 +362,7 @@
           <w:sz w:val="18"/>
           <w:szCs w:val="18"/>
         </w:rPr>
-        <w:t>B</w:t>
-      </w:r>
-      <w:proofErr w:type="gramStart"/>
-      <w:r>
-        <w:rPr>
-          <w:rFonts w:hint="eastAsia"/>
-          <w:sz w:val="18"/>
-          <w:szCs w:val="18"/>
-        </w:rPr>
-        <w:t>个</w:t>
-      </w:r>
-      <w:proofErr w:type="gramEnd"/>
-      <w:r>
-        <w:rPr>
-          <w:rFonts w:hint="eastAsia"/>
-          <w:sz w:val="18"/>
-          <w:szCs w:val="18"/>
-        </w:rPr>
-        <w:t>数据</w:t>
+        <w:t>B个数据</w:t>
       </w:r>
     </w:p>
     <w:p>
@@ -565,6 +535,60 @@
       </w:r>
       <w:r>
         <w:rPr>
+          <w:rFonts w:hint="eastAsia"/>
+          <w:sz w:val="18"/>
+          <w:szCs w:val="18"/>
+        </w:rPr>
+        <w:t>15</w:t>
+      </w:r>
+      <w:r>
+        <w:rPr>
+          <w:rFonts w:hint="eastAsia"/>
+          <w:sz w:val="18"/>
+          <w:szCs w:val="18"/>
+        </w:rPr>
+        <w:t>位主存地址中，[</w:t>
+      </w:r>
+      <w:r>
+        <w:rPr>
+          <w:sz w:val="18"/>
+          <w:szCs w:val="18"/>
+        </w:rPr>
+        <w:t>5</w:t>
+      </w:r>
+      <w:r>
+        <w:rPr>
+          <w:sz w:val="18"/>
+          <w:szCs w:val="18"/>
+        </w:rPr>
+        <w:t>:0]</w:t>
+      </w:r>
+      <w:r>
+        <w:rPr>
+          <w:rFonts w:hint="eastAsia"/>
+          <w:sz w:val="18"/>
+          <w:szCs w:val="18"/>
+        </w:rPr>
+        <w:t>是</w:t>
+      </w:r>
+      <w:r>
+        <w:rPr>
+          <w:rFonts w:hint="eastAsia"/>
+          <w:sz w:val="18"/>
+          <w:szCs w:val="18"/>
+        </w:rPr>
+        <w:t>块内</w:t>
+      </w:r>
+      <w:r>
+        <w:rPr>
+          <w:rFonts w:hint="eastAsia"/>
+          <w:sz w:val="18"/>
+          <w:szCs w:val="18"/>
+        </w:rPr>
+        <w:t>偏移量，[</w:t>
+      </w:r>
+      <w:r>
+        <w:rPr>
           <w:sz w:val="18"/>
           <w:szCs w:val="18"/>
         </w:rPr>
@@ -575,60 +599,7 @@
           <w:sz w:val="18"/>
           <w:szCs w:val="18"/>
         </w:rPr>
-        <w:t>2</w:t>
-      </w:r>
-      <w:r>
-        <w:rPr>
-          <w:rFonts w:hint="eastAsia"/>
-          <w:sz w:val="18"/>
-          <w:szCs w:val="18"/>
-        </w:rPr>
-        <w:t>位主存地址中，[</w:t>
-      </w:r>
-      <w:r>
-        <w:rPr>
-          <w:sz w:val="18"/>
-          <w:szCs w:val="18"/>
-        </w:rPr>
-        <w:t>5</w:t>
-      </w:r>
-      <w:r>
-        <w:rPr>
-          <w:sz w:val="18"/>
-          <w:szCs w:val="18"/>
-        </w:rPr>
-        <w:t>:0]</w:t>
-      </w:r>
-      <w:r>
-        <w:rPr>
-          <w:rFonts w:hint="eastAsia"/>
-          <w:sz w:val="18"/>
-          <w:szCs w:val="18"/>
-        </w:rPr>
-        <w:t>是</w:t>
-      </w:r>
-      <w:r>
-        <w:rPr>
-          <w:rFonts w:hint="eastAsia"/>
-          <w:sz w:val="18"/>
-          <w:szCs w:val="18"/>
-        </w:rPr>
-        <w:t>块内</w:t>
-      </w:r>
-      <w:r>
-        <w:rPr>
-          <w:rFonts w:hint="eastAsia"/>
-          <w:sz w:val="18"/>
-          <w:szCs w:val="18"/>
-        </w:rPr>
-        <w:t>偏移量，[</w:t>
-      </w:r>
-      <w:r>
-        <w:rPr>
-          <w:sz w:val="18"/>
-          <w:szCs w:val="18"/>
-        </w:rPr>
-        <w:t>11</w:t>
+        <w:t>4</w:t>
       </w:r>
       <w:r>
         <w:rPr>
@@ -680,7 +651,14 @@
           <w:sz w:val="18"/>
           <w:szCs w:val="18"/>
         </w:rPr>
-        <w:t>11</w:t>
+        <w:t>1</w:t>
+      </w:r>
+      <w:r>
+        <w:rPr>
+          <w:sz w:val="18"/>
+          <w:szCs w:val="18"/>
+        </w:rPr>
+        <w:t>4</w:t>
       </w:r>
       <w:r>
         <w:rPr>
@@ -987,17 +965,31 @@
           <w:p>
             <w:pPr>
               <w:rPr>
+                <w:sz w:val="18"/>
+                <w:szCs w:val="18"/>
+              </w:rPr>
+            </w:pPr>
+            <w:r>
+              <w:rPr>
+                <w:sz w:val="18"/>
+                <w:szCs w:val="18"/>
+              </w:rPr>
+              <w:t>C</w:t>
+            </w:r>
+            <w:r>
+              <w:rPr>
                 <w:rFonts w:hint="eastAsia"/>
                 <w:sz w:val="18"/>
                 <w:szCs w:val="18"/>
               </w:rPr>
-            </w:pPr>
-            <w:r>
-              <w:rPr>
-                <w:sz w:val="18"/>
-                <w:szCs w:val="18"/>
-              </w:rPr>
-              <w:t>C</w:t>
+              <w:t>ache line</w:t>
+            </w:r>
+            <w:r>
+              <w:rPr>
+                <w:sz w:val="18"/>
+                <w:szCs w:val="18"/>
+              </w:rPr>
+              <w:t xml:space="preserve"> </w:t>
             </w:r>
             <w:r>
               <w:rPr>
@@ -1005,72 +997,55 @@
                 <w:sz w:val="18"/>
                 <w:szCs w:val="18"/>
               </w:rPr>
-              <w:t>ache line</w:t>
-            </w:r>
-            <w:r>
-              <w:rPr>
-                <w:sz w:val="18"/>
-                <w:szCs w:val="18"/>
-              </w:rPr>
-              <w:t xml:space="preserve"> </w:t>
-            </w:r>
+              <w:t>num</w:t>
+            </w:r>
+          </w:p>
+        </w:tc>
+        <w:tc>
+          <w:tcPr>
+            <w:tcW w:w="1314" w:type="dxa"/>
+          </w:tcPr>
+          <w:p>
+            <w:pPr>
+              <w:rPr>
+                <w:sz w:val="18"/>
+                <w:szCs w:val="18"/>
+              </w:rPr>
+            </w:pPr>
             <w:r>
               <w:rPr>
                 <w:rFonts w:hint="eastAsia"/>
                 <w:sz w:val="18"/>
                 <w:szCs w:val="18"/>
               </w:rPr>
-              <w:t>num</w:t>
-            </w:r>
-          </w:p>
-        </w:tc>
-        <w:tc>
-          <w:tcPr>
-            <w:tcW w:w="1314" w:type="dxa"/>
-          </w:tcPr>
-          <w:p>
-            <w:pPr>
+              <w:t>tag</w:t>
+            </w:r>
+          </w:p>
+        </w:tc>
+        <w:tc>
+          <w:tcPr>
+            <w:tcW w:w="1147" w:type="dxa"/>
+          </w:tcPr>
+          <w:p>
+            <w:pPr>
+              <w:rPr>
+                <w:sz w:val="18"/>
+                <w:szCs w:val="18"/>
+              </w:rPr>
+            </w:pPr>
+            <w:r>
+              <w:rPr>
+                <w:sz w:val="18"/>
+                <w:szCs w:val="18"/>
+              </w:rPr>
+              <w:t>S</w:t>
+            </w:r>
+            <w:r>
               <w:rPr>
                 <w:rFonts w:hint="eastAsia"/>
                 <w:sz w:val="18"/>
                 <w:szCs w:val="18"/>
               </w:rPr>
-            </w:pPr>
-            <w:r>
-              <w:rPr>
-                <w:rFonts w:hint="eastAsia"/>
-                <w:sz w:val="18"/>
-                <w:szCs w:val="18"/>
-              </w:rPr>
-              <w:t>tag</w:t>
-            </w:r>
-          </w:p>
-        </w:tc>
-        <w:tc>
-          <w:tcPr>
-            <w:tcW w:w="1147" w:type="dxa"/>
-          </w:tcPr>
-          <w:p>
-            <w:pPr>
-              <w:rPr>
-                <w:rFonts w:hint="eastAsia"/>
-                <w:sz w:val="18"/>
-                <w:szCs w:val="18"/>
-              </w:rPr>
-            </w:pPr>
-            <w:r>
-              <w:rPr>
-                <w:sz w:val="18"/>
-                <w:szCs w:val="18"/>
-              </w:rPr>
-              <w:t>S</w:t>
-            </w:r>
-            <w:r>
-              <w:rPr>
-                <w:rFonts w:hint="eastAsia"/>
-                <w:sz w:val="18"/>
-                <w:szCs w:val="18"/>
-              </w:rPr>
               <w:t>tate</w:t>
             </w:r>
           </w:p>
@@ -1082,7 +1057,6 @@
           <w:p>
             <w:pPr>
               <w:rPr>
-                <w:rFonts w:hint="eastAsia"/>
                 <w:sz w:val="18"/>
                 <w:szCs w:val="18"/>
               </w:rPr>
@@ -1114,148 +1088,140 @@
             <w:pPr>
               <w:ind w:firstLineChars="200" w:firstLine="360"/>
               <w:rPr>
+                <w:sz w:val="18"/>
+                <w:szCs w:val="18"/>
+              </w:rPr>
+            </w:pPr>
+          </w:p>
+        </w:tc>
+        <w:tc>
+          <w:tcPr>
+            <w:tcW w:w="899" w:type="dxa"/>
+          </w:tcPr>
+          <w:p>
+            <w:pPr>
+              <w:ind w:firstLineChars="200" w:firstLine="360"/>
+              <w:rPr>
+                <w:sz w:val="18"/>
+                <w:szCs w:val="18"/>
+              </w:rPr>
+            </w:pPr>
+          </w:p>
+        </w:tc>
+        <w:tc>
+          <w:tcPr>
+            <w:tcW w:w="899" w:type="dxa"/>
+          </w:tcPr>
+          <w:p>
+            <w:pPr>
+              <w:ind w:firstLineChars="200" w:firstLine="360"/>
+              <w:rPr>
+                <w:sz w:val="18"/>
+                <w:szCs w:val="18"/>
+              </w:rPr>
+            </w:pPr>
+          </w:p>
+        </w:tc>
+        <w:tc>
+          <w:tcPr>
+            <w:tcW w:w="899" w:type="dxa"/>
+          </w:tcPr>
+          <w:p>
+            <w:pPr>
+              <w:ind w:firstLineChars="200" w:firstLine="360"/>
+              <w:rPr>
+                <w:sz w:val="18"/>
+                <w:szCs w:val="18"/>
+              </w:rPr>
+            </w:pPr>
+            <w:r>
+              <w:rPr>
                 <w:rFonts w:hint="eastAsia"/>
                 <w:sz w:val="18"/>
                 <w:szCs w:val="18"/>
               </w:rPr>
-            </w:pPr>
-          </w:p>
-        </w:tc>
-        <w:tc>
-          <w:tcPr>
-            <w:tcW w:w="899" w:type="dxa"/>
+              <w:t>5</w:t>
+            </w:r>
+          </w:p>
+        </w:tc>
+        <w:tc>
+          <w:tcPr>
+            <w:tcW w:w="1202" w:type="dxa"/>
           </w:tcPr>
           <w:p>
             <w:pPr>
               <w:ind w:firstLineChars="200" w:firstLine="360"/>
               <w:rPr>
+                <w:sz w:val="18"/>
+                <w:szCs w:val="18"/>
+              </w:rPr>
+            </w:pPr>
+            <w:r>
+              <w:rPr>
                 <w:rFonts w:hint="eastAsia"/>
                 <w:sz w:val="18"/>
                 <w:szCs w:val="18"/>
               </w:rPr>
-            </w:pPr>
-          </w:p>
-        </w:tc>
-        <w:tc>
-          <w:tcPr>
-            <w:tcW w:w="899" w:type="dxa"/>
-          </w:tcPr>
-          <w:p>
-            <w:pPr>
-              <w:ind w:firstLineChars="200" w:firstLine="360"/>
+              <w:t>1</w:t>
+            </w:r>
+          </w:p>
+        </w:tc>
+        <w:tc>
+          <w:tcPr>
+            <w:tcW w:w="1314" w:type="dxa"/>
+          </w:tcPr>
+          <w:p>
+            <w:pPr>
+              <w:rPr>
+                <w:sz w:val="18"/>
+                <w:szCs w:val="18"/>
+              </w:rPr>
+            </w:pPr>
+            <w:r>
               <w:rPr>
                 <w:rFonts w:hint="eastAsia"/>
                 <w:sz w:val="18"/>
                 <w:szCs w:val="18"/>
               </w:rPr>
-            </w:pPr>
-          </w:p>
-        </w:tc>
-        <w:tc>
-          <w:tcPr>
-            <w:tcW w:w="899" w:type="dxa"/>
-          </w:tcPr>
-          <w:p>
-            <w:pPr>
-              <w:ind w:firstLineChars="200" w:firstLine="360"/>
+              <w:t>0x</w:t>
+            </w:r>
+            <w:r>
+              <w:rPr>
+                <w:sz w:val="18"/>
+                <w:szCs w:val="18"/>
+              </w:rPr>
+              <w:t>22155</w:t>
+            </w:r>
+          </w:p>
+        </w:tc>
+        <w:tc>
+          <w:tcPr>
+            <w:tcW w:w="1147" w:type="dxa"/>
+          </w:tcPr>
+          <w:p>
+            <w:pPr>
+              <w:rPr>
+                <w:sz w:val="18"/>
+                <w:szCs w:val="18"/>
+              </w:rPr>
+            </w:pPr>
+            <w:r>
               <w:rPr>
                 <w:rFonts w:hint="eastAsia"/>
                 <w:sz w:val="18"/>
                 <w:szCs w:val="18"/>
               </w:rPr>
-            </w:pPr>
-            <w:r>
-              <w:rPr>
-                <w:rFonts w:hint="eastAsia"/>
-                <w:sz w:val="18"/>
-                <w:szCs w:val="18"/>
-              </w:rPr>
-              <w:t>5</w:t>
-            </w:r>
-          </w:p>
-        </w:tc>
-        <w:tc>
-          <w:tcPr>
-            <w:tcW w:w="1202" w:type="dxa"/>
-          </w:tcPr>
-          <w:p>
-            <w:pPr>
-              <w:ind w:firstLineChars="200" w:firstLine="360"/>
-              <w:rPr>
-                <w:rFonts w:hint="eastAsia"/>
-                <w:sz w:val="18"/>
-                <w:szCs w:val="18"/>
-              </w:rPr>
-            </w:pPr>
-            <w:r>
-              <w:rPr>
-                <w:rFonts w:hint="eastAsia"/>
-                <w:sz w:val="18"/>
-                <w:szCs w:val="18"/>
-              </w:rPr>
               <w:t>1</w:t>
             </w:r>
           </w:p>
         </w:tc>
         <w:tc>
           <w:tcPr>
-            <w:tcW w:w="1314" w:type="dxa"/>
-          </w:tcPr>
-          <w:p>
-            <w:pPr>
-              <w:rPr>
-                <w:rFonts w:hint="eastAsia"/>
-                <w:sz w:val="18"/>
-                <w:szCs w:val="18"/>
-              </w:rPr>
-            </w:pPr>
-            <w:r>
-              <w:rPr>
-                <w:rFonts w:hint="eastAsia"/>
-                <w:sz w:val="18"/>
-                <w:szCs w:val="18"/>
-              </w:rPr>
-              <w:t>0x</w:t>
-            </w:r>
-            <w:r>
-              <w:rPr>
-                <w:sz w:val="18"/>
-                <w:szCs w:val="18"/>
-              </w:rPr>
-              <w:t>22155</w:t>
-            </w:r>
-          </w:p>
-        </w:tc>
-        <w:tc>
-          <w:tcPr>
-            <w:tcW w:w="1147" w:type="dxa"/>
-          </w:tcPr>
-          <w:p>
-            <w:pPr>
-              <w:rPr>
-                <w:rFonts w:hint="eastAsia"/>
-                <w:sz w:val="18"/>
-                <w:szCs w:val="18"/>
-              </w:rPr>
-            </w:pPr>
-            <w:r>
-              <w:rPr>
-                <w:rFonts w:hint="eastAsia"/>
-                <w:sz w:val="18"/>
-                <w:szCs w:val="18"/>
-              </w:rPr>
-              <w:t>1</w:t>
-            </w:r>
-          </w:p>
-        </w:tc>
-        <w:tc>
-          <w:tcPr>
             <w:tcW w:w="1263" w:type="dxa"/>
           </w:tcPr>
           <w:p>
             <w:pPr>
               <w:rPr>
-                <w:rFonts w:hint="eastAsia"/>
                 <w:sz w:val="18"/>
                 <w:szCs w:val="18"/>
               </w:rPr>
@@ -1286,81 +1252,76 @@
           <w:p>
             <w:pPr>
               <w:rPr>
+                <w:sz w:val="18"/>
+                <w:szCs w:val="18"/>
+              </w:rPr>
+            </w:pPr>
+          </w:p>
+        </w:tc>
+        <w:tc>
+          <w:tcPr>
+            <w:tcW w:w="899" w:type="dxa"/>
+          </w:tcPr>
+          <w:p>
+            <w:pPr>
+              <w:rPr>
+                <w:sz w:val="18"/>
+                <w:szCs w:val="18"/>
+              </w:rPr>
+            </w:pPr>
+          </w:p>
+        </w:tc>
+        <w:tc>
+          <w:tcPr>
+            <w:tcW w:w="899" w:type="dxa"/>
+          </w:tcPr>
+          <w:p>
+            <w:pPr>
+              <w:rPr>
+                <w:sz w:val="18"/>
+                <w:szCs w:val="18"/>
+              </w:rPr>
+            </w:pPr>
+          </w:p>
+        </w:tc>
+        <w:tc>
+          <w:tcPr>
+            <w:tcW w:w="899" w:type="dxa"/>
+          </w:tcPr>
+          <w:p>
+            <w:pPr>
+              <w:rPr>
+                <w:sz w:val="18"/>
+                <w:szCs w:val="18"/>
+              </w:rPr>
+            </w:pPr>
+            <w:r>
+              <w:rPr>
                 <w:rFonts w:hint="eastAsia"/>
                 <w:sz w:val="18"/>
                 <w:szCs w:val="18"/>
               </w:rPr>
-            </w:pPr>
-          </w:p>
-        </w:tc>
-        <w:tc>
-          <w:tcPr>
-            <w:tcW w:w="899" w:type="dxa"/>
-          </w:tcPr>
-          <w:p>
-            <w:pPr>
+              <w:t>5</w:t>
+            </w:r>
+          </w:p>
+        </w:tc>
+        <w:tc>
+          <w:tcPr>
+            <w:tcW w:w="1202" w:type="dxa"/>
+          </w:tcPr>
+          <w:p>
+            <w:pPr>
+              <w:rPr>
+                <w:sz w:val="18"/>
+                <w:szCs w:val="18"/>
+              </w:rPr>
+            </w:pPr>
+            <w:r>
               <w:rPr>
                 <w:rFonts w:hint="eastAsia"/>
                 <w:sz w:val="18"/>
                 <w:szCs w:val="18"/>
               </w:rPr>
-            </w:pPr>
-          </w:p>
-        </w:tc>
-        <w:tc>
-          <w:tcPr>
-            <w:tcW w:w="899" w:type="dxa"/>
-          </w:tcPr>
-          <w:p>
-            <w:pPr>
-              <w:rPr>
-                <w:rFonts w:hint="eastAsia"/>
-                <w:sz w:val="18"/>
-                <w:szCs w:val="18"/>
-              </w:rPr>
-            </w:pPr>
-          </w:p>
-        </w:tc>
-        <w:tc>
-          <w:tcPr>
-            <w:tcW w:w="899" w:type="dxa"/>
-          </w:tcPr>
-          <w:p>
-            <w:pPr>
-              <w:rPr>
-                <w:rFonts w:hint="eastAsia"/>
-                <w:sz w:val="18"/>
-                <w:szCs w:val="18"/>
-              </w:rPr>
-            </w:pPr>
-            <w:r>
-              <w:rPr>
-                <w:rFonts w:hint="eastAsia"/>
-                <w:sz w:val="18"/>
-                <w:szCs w:val="18"/>
-              </w:rPr>
-              <w:t>5</w:t>
-            </w:r>
-          </w:p>
-        </w:tc>
-        <w:tc>
-          <w:tcPr>
-            <w:tcW w:w="1202" w:type="dxa"/>
-          </w:tcPr>
-          <w:p>
-            <w:pPr>
-              <w:rPr>
-                <w:rFonts w:hint="eastAsia"/>
-                <w:sz w:val="18"/>
-                <w:szCs w:val="18"/>
-              </w:rPr>
-            </w:pPr>
-            <w:r>
-              <w:rPr>
-                <w:rFonts w:hint="eastAsia"/>
-                <w:sz w:val="18"/>
-                <w:szCs w:val="18"/>
-              </w:rPr>
               <w:t>2</w:t>
             </w:r>
           </w:p>
@@ -1372,7 +1333,6 @@
           <w:p>
             <w:pPr>
               <w:rPr>
-                <w:rFonts w:hint="eastAsia"/>
                 <w:sz w:val="18"/>
                 <w:szCs w:val="18"/>
               </w:rPr>
@@ -1386,7 +1346,6 @@
           <w:p>
             <w:pPr>
               <w:rPr>
-                <w:rFonts w:hint="eastAsia"/>
                 <w:sz w:val="18"/>
                 <w:szCs w:val="18"/>
               </w:rPr>
@@ -1400,7 +1359,6 @@
           <w:p>
             <w:pPr>
               <w:rPr>
-                <w:rFonts w:hint="eastAsia"/>
                 <w:sz w:val="18"/>
                 <w:szCs w:val="18"/>
               </w:rPr>
@@ -1416,81 +1374,76 @@
           <w:p>
             <w:pPr>
               <w:rPr>
+                <w:sz w:val="18"/>
+                <w:szCs w:val="18"/>
+              </w:rPr>
+            </w:pPr>
+          </w:p>
+        </w:tc>
+        <w:tc>
+          <w:tcPr>
+            <w:tcW w:w="899" w:type="dxa"/>
+          </w:tcPr>
+          <w:p>
+            <w:pPr>
+              <w:rPr>
+                <w:sz w:val="18"/>
+                <w:szCs w:val="18"/>
+              </w:rPr>
+            </w:pPr>
+          </w:p>
+        </w:tc>
+        <w:tc>
+          <w:tcPr>
+            <w:tcW w:w="899" w:type="dxa"/>
+          </w:tcPr>
+          <w:p>
+            <w:pPr>
+              <w:rPr>
+                <w:sz w:val="18"/>
+                <w:szCs w:val="18"/>
+              </w:rPr>
+            </w:pPr>
+          </w:p>
+        </w:tc>
+        <w:tc>
+          <w:tcPr>
+            <w:tcW w:w="899" w:type="dxa"/>
+          </w:tcPr>
+          <w:p>
+            <w:pPr>
+              <w:rPr>
+                <w:sz w:val="18"/>
+                <w:szCs w:val="18"/>
+              </w:rPr>
+            </w:pPr>
+            <w:r>
+              <w:rPr>
                 <w:rFonts w:hint="eastAsia"/>
                 <w:sz w:val="18"/>
                 <w:szCs w:val="18"/>
               </w:rPr>
-            </w:pPr>
-          </w:p>
-        </w:tc>
-        <w:tc>
-          <w:tcPr>
-            <w:tcW w:w="899" w:type="dxa"/>
-          </w:tcPr>
-          <w:p>
-            <w:pPr>
+              <w:t>5</w:t>
+            </w:r>
+          </w:p>
+        </w:tc>
+        <w:tc>
+          <w:tcPr>
+            <w:tcW w:w="1202" w:type="dxa"/>
+          </w:tcPr>
+          <w:p>
+            <w:pPr>
+              <w:rPr>
+                <w:sz w:val="18"/>
+                <w:szCs w:val="18"/>
+              </w:rPr>
+            </w:pPr>
+            <w:r>
               <w:rPr>
                 <w:rFonts w:hint="eastAsia"/>
                 <w:sz w:val="18"/>
                 <w:szCs w:val="18"/>
               </w:rPr>
-            </w:pPr>
-          </w:p>
-        </w:tc>
-        <w:tc>
-          <w:tcPr>
-            <w:tcW w:w="899" w:type="dxa"/>
-          </w:tcPr>
-          <w:p>
-            <w:pPr>
-              <w:rPr>
-                <w:rFonts w:hint="eastAsia"/>
-                <w:sz w:val="18"/>
-                <w:szCs w:val="18"/>
-              </w:rPr>
-            </w:pPr>
-          </w:p>
-        </w:tc>
-        <w:tc>
-          <w:tcPr>
-            <w:tcW w:w="899" w:type="dxa"/>
-          </w:tcPr>
-          <w:p>
-            <w:pPr>
-              <w:rPr>
-                <w:rFonts w:hint="eastAsia"/>
-                <w:sz w:val="18"/>
-                <w:szCs w:val="18"/>
-              </w:rPr>
-            </w:pPr>
-            <w:r>
-              <w:rPr>
-                <w:rFonts w:hint="eastAsia"/>
-                <w:sz w:val="18"/>
-                <w:szCs w:val="18"/>
-              </w:rPr>
-              <w:t>5</w:t>
-            </w:r>
-          </w:p>
-        </w:tc>
-        <w:tc>
-          <w:tcPr>
-            <w:tcW w:w="1202" w:type="dxa"/>
-          </w:tcPr>
-          <w:p>
-            <w:pPr>
-              <w:rPr>
-                <w:rFonts w:hint="eastAsia"/>
-                <w:sz w:val="18"/>
-                <w:szCs w:val="18"/>
-              </w:rPr>
-            </w:pPr>
-            <w:r>
-              <w:rPr>
-                <w:rFonts w:hint="eastAsia"/>
-                <w:sz w:val="18"/>
-                <w:szCs w:val="18"/>
-              </w:rPr>
               <w:t>3</w:t>
             </w:r>
           </w:p>
@@ -1502,7 +1455,6 @@
           <w:p>
             <w:pPr>
               <w:rPr>
-                <w:rFonts w:hint="eastAsia"/>
                 <w:sz w:val="18"/>
                 <w:szCs w:val="18"/>
               </w:rPr>
@@ -1516,7 +1468,6 @@
           <w:p>
             <w:pPr>
               <w:rPr>
-                <w:rFonts w:hint="eastAsia"/>
                 <w:sz w:val="18"/>
                 <w:szCs w:val="18"/>
               </w:rPr>
@@ -1530,7 +1481,6 @@
           <w:p>
             <w:pPr>
               <w:rPr>
-                <w:rFonts w:hint="eastAsia"/>
                 <w:sz w:val="18"/>
                 <w:szCs w:val="18"/>
               </w:rPr>
@@ -1546,81 +1496,76 @@
           <w:p>
             <w:pPr>
               <w:rPr>
+                <w:sz w:val="18"/>
+                <w:szCs w:val="18"/>
+              </w:rPr>
+            </w:pPr>
+          </w:p>
+        </w:tc>
+        <w:tc>
+          <w:tcPr>
+            <w:tcW w:w="899" w:type="dxa"/>
+          </w:tcPr>
+          <w:p>
+            <w:pPr>
+              <w:rPr>
+                <w:sz w:val="18"/>
+                <w:szCs w:val="18"/>
+              </w:rPr>
+            </w:pPr>
+          </w:p>
+        </w:tc>
+        <w:tc>
+          <w:tcPr>
+            <w:tcW w:w="899" w:type="dxa"/>
+          </w:tcPr>
+          <w:p>
+            <w:pPr>
+              <w:rPr>
+                <w:sz w:val="18"/>
+                <w:szCs w:val="18"/>
+              </w:rPr>
+            </w:pPr>
+          </w:p>
+        </w:tc>
+        <w:tc>
+          <w:tcPr>
+            <w:tcW w:w="899" w:type="dxa"/>
+          </w:tcPr>
+          <w:p>
+            <w:pPr>
+              <w:rPr>
+                <w:sz w:val="18"/>
+                <w:szCs w:val="18"/>
+              </w:rPr>
+            </w:pPr>
+            <w:r>
+              <w:rPr>
                 <w:rFonts w:hint="eastAsia"/>
                 <w:sz w:val="18"/>
                 <w:szCs w:val="18"/>
               </w:rPr>
-            </w:pPr>
-          </w:p>
-        </w:tc>
-        <w:tc>
-          <w:tcPr>
-            <w:tcW w:w="899" w:type="dxa"/>
-          </w:tcPr>
-          <w:p>
-            <w:pPr>
+              <w:t>5</w:t>
+            </w:r>
+          </w:p>
+        </w:tc>
+        <w:tc>
+          <w:tcPr>
+            <w:tcW w:w="1202" w:type="dxa"/>
+          </w:tcPr>
+          <w:p>
+            <w:pPr>
+              <w:rPr>
+                <w:sz w:val="18"/>
+                <w:szCs w:val="18"/>
+              </w:rPr>
+            </w:pPr>
+            <w:r>
               <w:rPr>
                 <w:rFonts w:hint="eastAsia"/>
                 <w:sz w:val="18"/>
                 <w:szCs w:val="18"/>
               </w:rPr>
-            </w:pPr>
-          </w:p>
-        </w:tc>
-        <w:tc>
-          <w:tcPr>
-            <w:tcW w:w="899" w:type="dxa"/>
-          </w:tcPr>
-          <w:p>
-            <w:pPr>
-              <w:rPr>
-                <w:rFonts w:hint="eastAsia"/>
-                <w:sz w:val="18"/>
-                <w:szCs w:val="18"/>
-              </w:rPr>
-            </w:pPr>
-          </w:p>
-        </w:tc>
-        <w:tc>
-          <w:tcPr>
-            <w:tcW w:w="899" w:type="dxa"/>
-          </w:tcPr>
-          <w:p>
-            <w:pPr>
-              <w:rPr>
-                <w:rFonts w:hint="eastAsia"/>
-                <w:sz w:val="18"/>
-                <w:szCs w:val="18"/>
-              </w:rPr>
-            </w:pPr>
-            <w:r>
-              <w:rPr>
-                <w:rFonts w:hint="eastAsia"/>
-                <w:sz w:val="18"/>
-                <w:szCs w:val="18"/>
-              </w:rPr>
-              <w:t>5</w:t>
-            </w:r>
-          </w:p>
-        </w:tc>
-        <w:tc>
-          <w:tcPr>
-            <w:tcW w:w="1202" w:type="dxa"/>
-          </w:tcPr>
-          <w:p>
-            <w:pPr>
-              <w:rPr>
-                <w:rFonts w:hint="eastAsia"/>
-                <w:sz w:val="18"/>
-                <w:szCs w:val="18"/>
-              </w:rPr>
-            </w:pPr>
-            <w:r>
-              <w:rPr>
-                <w:rFonts w:hint="eastAsia"/>
-                <w:sz w:val="18"/>
-                <w:szCs w:val="18"/>
-              </w:rPr>
               <w:t>4</w:t>
             </w:r>
           </w:p>
@@ -1632,7 +1577,6 @@
           <w:p>
             <w:pPr>
               <w:rPr>
-                <w:rFonts w:hint="eastAsia"/>
                 <w:sz w:val="18"/>
                 <w:szCs w:val="18"/>
               </w:rPr>
@@ -1646,7 +1590,6 @@
           <w:p>
             <w:pPr>
               <w:rPr>
-                <w:rFonts w:hint="eastAsia"/>
                 <w:sz w:val="18"/>
                 <w:szCs w:val="18"/>
               </w:rPr>
@@ -1660,7 +1603,6 @@
           <w:p>
             <w:pPr>
               <w:rPr>
-                <w:rFonts w:hint="eastAsia"/>
                 <w:sz w:val="18"/>
                 <w:szCs w:val="18"/>
               </w:rPr>
@@ -1672,7 +1614,6 @@
     <w:p>
       <w:pPr>
         <w:rPr>
-          <w:rFonts w:hint="eastAsia"/>
           <w:sz w:val="18"/>
           <w:szCs w:val="18"/>
         </w:rPr>
@@ -1689,7 +1630,7 @@
 </file>
 
 <file path=word/endnotes.xml><?xml version="1.0" encoding="utf-8"?>
-<w:endnotes xmlns:wpc="http://schemas.microsoft.com/office/word/2010/wordprocessingCanvas" xmlns:cx="http://schemas.microsoft.com/office/drawing/2014/chartex" xmlns:cx1="http://schemas.microsoft.com/office/drawing/2015/9/8/chartex" xmlns:cx2="http://schemas.microsoft.com/office/drawing/2015/10/21/chartex" xmlns:cx3="http://schemas.microsoft.com/office/drawing/2016/5/9/chartex" xmlns:cx4="http://schemas.microsoft.com/office/drawing/2016/5/10/chartex" xmlns:cx5="http://schemas.microsoft.com/office/drawing/2016/5/11/chartex" xmlns:cx6="http://schemas.microsoft.com/office/drawing/2016/5/12/chartex" xmlns:cx7="http://schemas.microsoft.com/office/drawing/2016/5/13/chartex" xmlns:cx8="http://schemas.microsoft.com/office/drawing/2016/5/14/chartex" xmlns:mc="http://schemas.openxmlformats.org/markup-compatibility/2006" xmlns:aink="http://schemas.microsoft.com/office/drawing/2016/ink" xmlns:am3d="http://schemas.microsoft.com/office/drawing/2017/model3d" xmlns:o="urn:schemas-microsoft-com:office:office" xmlns:r="http://schemas.openxmlformats.org/officeDocument/2006/relationships" xmlns:m="http://schemas.openxmlformats.org/officeDocument/2006/math" xmlns:v="urn:schemas-microsoft-com:vml" xmlns:wp14="http://schemas.microsoft.com/office/word/2010/wordprocessingDrawing" xmlns:wp="http://schemas.openxmlformats.org/drawingml/2006/wordprocessingDrawing" xmlns:w10="urn:schemas-microsoft-com:office:word" xmlns:w="http://schemas.openxmlformats.org/wordprocessingml/2006/main" xmlns:w14="http://schemas.microsoft.com/office/word/2010/wordml" xmlns:w15="http://schemas.microsoft.com/office/word/2012/wordml" xmlns:w16cid="http://schemas.microsoft.com/office/word/2016/wordml/cid" xmlns:w16se="http://schemas.microsoft.com/office/word/2015/wordml/symex" xmlns:wpg="http://schemas.microsoft.com/office/word/2010/wordprocessingGroup" xmlns:wpi="http://schemas.microsoft.com/office/word/2010/wordprocessingInk" xmlns:wne="http://schemas.microsoft.com/office/word/2006/wordml" xmlns:wps="http://schemas.microsoft.com/office/word/2010/wordprocessingShape" mc:Ignorable="w14 w15 w16se w16cid wp14">
+<w:endnotes xmlns:wpc="http://schemas.microsoft.com/office/word/2010/wordprocessingCanvas" xmlns:cx="http://schemas.microsoft.com/office/drawing/2014/chartex" xmlns:cx1="http://schemas.microsoft.com/office/drawing/2015/9/8/chartex" xmlns:cx2="http://schemas.microsoft.com/office/drawing/2015/10/21/chartex" xmlns:cx3="http://schemas.microsoft.com/office/drawing/2016/5/9/chartex" xmlns:cx4="http://schemas.microsoft.com/office/drawing/2016/5/10/chartex" xmlns:cx5="http://schemas.microsoft.com/office/drawing/2016/5/11/chartex" xmlns:cx6="http://schemas.microsoft.com/office/drawing/2016/5/12/chartex" xmlns:cx7="http://schemas.microsoft.com/office/drawing/2016/5/13/chartex" xmlns:cx8="http://schemas.microsoft.com/office/drawing/2016/5/14/chartex" xmlns:mc="http://schemas.openxmlformats.org/markup-compatibility/2006" xmlns:aink="http://schemas.microsoft.com/office/drawing/2016/ink" xmlns:am3d="http://schemas.microsoft.com/office/drawing/2017/model3d" xmlns:o="urn:schemas-microsoft-com:office:office" xmlns:oel="http://schemas.microsoft.com/office/2019/extlst" xmlns:r="http://schemas.openxmlformats.org/officeDocument/2006/relationships" xmlns:m="http://schemas.openxmlformats.org/officeDocument/2006/math" xmlns:v="urn:schemas-microsoft-com:vml" xmlns:wp14="http://schemas.microsoft.com/office/word/2010/wordprocessingDrawing" xmlns:wp="http://schemas.openxmlformats.org/drawingml/2006/wordprocessingDrawing" xmlns:w10="urn:schemas-microsoft-com:office:word" xmlns:w="http://schemas.openxmlformats.org/wordprocessingml/2006/main" xmlns:w14="http://schemas.microsoft.com/office/word/2010/wordml" xmlns:w15="http://schemas.microsoft.com/office/word/2012/wordml" xmlns:w16cex="http://schemas.microsoft.com/office/word/2018/wordml/cex" xmlns:w16cid="http://schemas.microsoft.com/office/word/2016/wordml/cid" xmlns:w16="http://schemas.microsoft.com/office/word/2018/wordml" xmlns:w16sdtdh="http://schemas.microsoft.com/office/word/2020/wordml/sdtdatahash" xmlns:w16se="http://schemas.microsoft.com/office/word/2015/wordml/symex" xmlns:wpg="http://schemas.microsoft.com/office/word/2010/wordprocessingGroup" xmlns:wpi="http://schemas.microsoft.com/office/word/2010/wordprocessingInk" xmlns:wne="http://schemas.microsoft.com/office/word/2006/wordml" xmlns:wps="http://schemas.microsoft.com/office/word/2010/wordprocessingShape" mc:Ignorable="w14 w15 w16se w16cid w16 w16cex w16sdtdh wp14">
   <w:endnote w:type="separator" w:id="-1">
     <w:p>
       <w:r>
@@ -1708,7 +1649,7 @@
 </file>
 
 <file path=word/footnotes.xml><?xml version="1.0" encoding="utf-8"?>
-<w:footnotes xmlns:wpc="http://schemas.microsoft.com/office/word/2010/wordprocessingCanvas" xmlns:cx="http://schemas.microsoft.com/office/drawing/2014/chartex" xmlns:cx1="http://schemas.microsoft.com/office/drawing/2015/9/8/chartex" xmlns:cx2="http://schemas.microsoft.com/office/drawing/2015/10/21/chartex" xmlns:cx3="http://schemas.microsoft.com/office/drawing/2016/5/9/chartex" xmlns:cx4="http://schemas.microsoft.com/office/drawing/2016/5/10/chartex" xmlns:cx5="http://schemas.microsoft.com/office/drawing/2016/5/11/chartex" xmlns:cx6="http://schemas.microsoft.com/office/drawing/2016/5/12/chartex" xmlns:cx7="http://schemas.microsoft.com/office/drawing/2016/5/13/chartex" xmlns:cx8="http://schemas.microsoft.com/office/drawing/2016/5/14/chartex" xmlns:mc="http://schemas.openxmlformats.org/markup-compatibility/2006" xmlns:aink="http://schemas.microsoft.com/office/drawing/2016/ink" xmlns:am3d="http://schemas.microsoft.com/office/drawing/2017/model3d" xmlns:o="urn:schemas-microsoft-com:office:office" xmlns:r="http://schemas.openxmlformats.org/officeDocument/2006/relationships" xmlns:m="http://schemas.openxmlformats.org/officeDocument/2006/math" xmlns:v="urn:schemas-microsoft-com:vml" xmlns:wp14="http://schemas.microsoft.com/office/word/2010/wordprocessingDrawing" xmlns:wp="http://schemas.openxmlformats.org/drawingml/2006/wordprocessingDrawing" xmlns:w10="urn:schemas-microsoft-com:office:word" xmlns:w="http://schemas.openxmlformats.org/wordprocessingml/2006/main" xmlns:w14="http://schemas.microsoft.com/office/word/2010/wordml" xmlns:w15="http://schemas.microsoft.com/office/word/2012/wordml" xmlns:w16cid="http://schemas.microsoft.com/office/word/2016/wordml/cid" xmlns:w16se="http://schemas.microsoft.com/office/word/2015/wordml/symex" xmlns:wpg="http://schemas.microsoft.com/office/word/2010/wordprocessingGroup" xmlns:wpi="http://schemas.microsoft.com/office/word/2010/wordprocessingInk" xmlns:wne="http://schemas.microsoft.com/office/word/2006/wordml" xmlns:wps="http://schemas.microsoft.com/office/word/2010/wordprocessingShape" mc:Ignorable="w14 w15 w16se w16cid wp14">
+<w:footnotes xmlns:wpc="http://schemas.microsoft.com/office/word/2010/wordprocessingCanvas" xmlns:cx="http://schemas.microsoft.com/office/drawing/2014/chartex" xmlns:cx1="http://schemas.microsoft.com/office/drawing/2015/9/8/chartex" xmlns:cx2="http://schemas.microsoft.com/office/drawing/2015/10/21/chartex" xmlns:cx3="http://schemas.microsoft.com/office/drawing/2016/5/9/chartex" xmlns:cx4="http://schemas.microsoft.com/office/drawing/2016/5/10/chartex" xmlns:cx5="http://schemas.microsoft.com/office/drawing/2016/5/11/chartex" xmlns:cx6="http://schemas.microsoft.com/office/drawing/2016/5/12/chartex" xmlns:cx7="http://schemas.microsoft.com/office/drawing/2016/5/13/chartex" xmlns:cx8="http://schemas.microsoft.com/office/drawing/2016/5/14/chartex" xmlns:mc="http://schemas.openxmlformats.org/markup-compatibility/2006" xmlns:aink="http://schemas.microsoft.com/office/drawing/2016/ink" xmlns:am3d="http://schemas.microsoft.com/office/drawing/2017/model3d" xmlns:o="urn:schemas-microsoft-com:office:office" xmlns:oel="http://schemas.microsoft.com/office/2019/extlst" xmlns:r="http://schemas.openxmlformats.org/officeDocument/2006/relationships" xmlns:m="http://schemas.openxmlformats.org/officeDocument/2006/math" xmlns:v="urn:schemas-microsoft-com:vml" xmlns:wp14="http://schemas.microsoft.com/office/word/2010/wordprocessingDrawing" xmlns:wp="http://schemas.openxmlformats.org/drawingml/2006/wordprocessingDrawing" xmlns:w10="urn:schemas-microsoft-com:office:word" xmlns:w="http://schemas.openxmlformats.org/wordprocessingml/2006/main" xmlns:w14="http://schemas.microsoft.com/office/word/2010/wordml" xmlns:w15="http://schemas.microsoft.com/office/word/2012/wordml" xmlns:w16cex="http://schemas.microsoft.com/office/word/2018/wordml/cex" xmlns:w16cid="http://schemas.microsoft.com/office/word/2016/wordml/cid" xmlns:w16="http://schemas.microsoft.com/office/word/2018/wordml" xmlns:w16sdtdh="http://schemas.microsoft.com/office/word/2020/wordml/sdtdatahash" xmlns:w16se="http://schemas.microsoft.com/office/word/2015/wordml/symex" xmlns:wpg="http://schemas.microsoft.com/office/word/2010/wordprocessingGroup" xmlns:wpi="http://schemas.microsoft.com/office/word/2010/wordprocessingInk" xmlns:wne="http://schemas.microsoft.com/office/word/2006/wordml" xmlns:wps="http://schemas.microsoft.com/office/word/2010/wordprocessingShape" mc:Ignorable="w14 w15 w16se w16cid w16 w16cex w16sdtdh wp14">
   <w:footnote w:type="separator" w:id="-1">
     <w:p>
       <w:r>
@@ -1727,7 +1668,7 @@
 </file>
 
 <file path=word/styles.xml><?xml version="1.0" encoding="utf-8"?>
-<w:styles xmlns:mc="http://schemas.openxmlformats.org/markup-compatibility/2006" xmlns:r="http://schemas.openxmlformats.org/officeDocument/2006/relationships" xmlns:w="http://schemas.openxmlformats.org/wordprocessingml/2006/main" xmlns:w14="http://schemas.microsoft.com/office/word/2010/wordml" xmlns:w15="http://schemas.microsoft.com/office/word/2012/wordml" xmlns:w16cid="http://schemas.microsoft.com/office/word/2016/wordml/cid" xmlns:w16se="http://schemas.microsoft.com/office/word/2015/wordml/symex" mc:Ignorable="w14 w15 w16se w16cid">
+<w:styles xmlns:mc="http://schemas.openxmlformats.org/markup-compatibility/2006" xmlns:r="http://schemas.openxmlformats.org/officeDocument/2006/relationships" xmlns:w="http://schemas.openxmlformats.org/wordprocessingml/2006/main" xmlns:w14="http://schemas.microsoft.com/office/word/2010/wordml" xmlns:w15="http://schemas.microsoft.com/office/word/2012/wordml" xmlns:w16cex="http://schemas.microsoft.com/office/word/2018/wordml/cex" xmlns:w16cid="http://schemas.microsoft.com/office/word/2016/wordml/cid" xmlns:w16="http://schemas.microsoft.com/office/word/2018/wordml" xmlns:w16sdtdh="http://schemas.microsoft.com/office/word/2020/wordml/sdtdatahash" xmlns:w16se="http://schemas.microsoft.com/office/word/2015/wordml/symex" mc:Ignorable="w14 w15 w16se w16cid w16 w16cex w16sdtdh">
   <w:docDefaults>
     <w:rPrDefault>
       <w:rPr>
@@ -1740,7 +1681,7 @@
     </w:rPrDefault>
     <w:pPrDefault/>
   </w:docDefaults>
-  <w:latentStyles w:defLockedState="0" w:defUIPriority="99" w:defSemiHidden="0" w:defUnhideWhenUsed="0" w:defQFormat="0" w:count="375">
+  <w:latentStyles w:defLockedState="0" w:defUIPriority="99" w:defSemiHidden="0" w:defUnhideWhenUsed="0" w:defQFormat="0" w:count="376">
     <w:lsdException w:name="Normal" w:uiPriority="0" w:qFormat="1"/>
     <w:lsdException w:name="heading 1" w:uiPriority="9" w:qFormat="1"/>
     <w:lsdException w:name="heading 2" w:semiHidden="1" w:uiPriority="9" w:unhideWhenUsed="1" w:qFormat="1"/>
@@ -1846,7 +1787,6 @@
     <w:lsdException w:name="HTML Sample" w:semiHidden="1" w:unhideWhenUsed="1"/>
     <w:lsdException w:name="HTML Typewriter" w:semiHidden="1" w:unhideWhenUsed="1"/>
     <w:lsdException w:name="HTML Variable" w:semiHidden="1" w:unhideWhenUsed="1"/>
-    <w:lsdException w:name="Normal Table" w:semiHidden="1" w:unhideWhenUsed="1"/>
     <w:lsdException w:name="annotation subject" w:semiHidden="1" w:unhideWhenUsed="1"/>
     <w:lsdException w:name="No List" w:semiHidden="1" w:unhideWhenUsed="1"/>
     <w:lsdException w:name="Outline List 1" w:semiHidden="1" w:unhideWhenUsed="1"/>
@@ -1893,10 +1833,8 @@
     <w:lsdException w:name="Table Subtle 2" w:semiHidden="1" w:unhideWhenUsed="1"/>
     <w:lsdException w:name="Table Web 1" w:semiHidden="1" w:unhideWhenUsed="1"/>
     <w:lsdException w:name="Table Web 2" w:semiHidden="1" w:unhideWhenUsed="1"/>
-    <w:lsdException w:name="Table Web 3" w:semiHidden="1" w:unhideWhenUsed="1"/>
     <w:lsdException w:name="Balloon Text" w:semiHidden="1" w:unhideWhenUsed="1"/>
     <w:lsdException w:name="Table Grid" w:uiPriority="39"/>
-    <w:lsdException w:name="Table Theme" w:semiHidden="1" w:unhideWhenUsed="1"/>
     <w:lsdException w:name="Placeholder Text" w:semiHidden="1"/>
     <w:lsdException w:name="No Spacing" w:uiPriority="1" w:qFormat="1"/>
     <w:lsdException w:name="Light Shading" w:uiPriority="60"/>
@@ -2116,6 +2054,7 @@
     <w:lsdException w:name="Smart Hyperlink" w:semiHidden="1" w:unhideWhenUsed="1"/>
     <w:lsdException w:name="Hashtag" w:semiHidden="1" w:unhideWhenUsed="1"/>
     <w:lsdException w:name="Unresolved Mention" w:semiHidden="1" w:unhideWhenUsed="1"/>
+    <w:lsdException w:name="Smart Link" w:semiHidden="1" w:unhideWhenUsed="1"/>
   </w:latentStyles>
   <w:style w:type="paragraph" w:default="1" w:styleId="a">
     <w:name w:val="Normal"/>

</xml_diff>